<commit_message>
Fixed Summary Data Processing
</commit_message>
<xml_diff>
--- a/Spotify Tracks Dataset Report.docx
+++ b/Spotify Tracks Dataset Report.docx
@@ -965,6 +965,273 @@
           <w:rFonts w:ascii="Arial" w:hAnsi="Arial" w:cs="Arial"/>
         </w:rPr>
       </w:pPr>
+      <w:r>
+        <w:rPr>
+          <w:rFonts w:ascii="Arial" w:hAnsi="Arial" w:cs="Arial"/>
+          <w:b/>
+          <w:bCs/>
+        </w:rPr>
+        <w:t>Dropping Non-Interesting Variables:</w:t>
+      </w:r>
+    </w:p>
+    <w:p>
+      <w:pPr>
+        <w:rPr>
+          <w:rFonts w:ascii="Arial" w:hAnsi="Arial" w:cs="Arial"/>
+        </w:rPr>
+      </w:pPr>
+      <w:r>
+        <w:rPr>
+          <w:rFonts w:ascii="Arial" w:hAnsi="Arial" w:cs="Arial"/>
+        </w:rPr>
+        <w:t xml:space="preserve">Since our SMART question was more focused on the inherent qualities of the music in </w:t>
+      </w:r>
+      <w:proofErr w:type="gramStart"/>
+      <w:r>
+        <w:rPr>
+          <w:rFonts w:ascii="Arial" w:hAnsi="Arial" w:cs="Arial"/>
+        </w:rPr>
+        <w:t>regression</w:t>
+      </w:r>
+      <w:proofErr w:type="gramEnd"/>
+      <w:r>
+        <w:rPr>
+          <w:rFonts w:ascii="Arial" w:hAnsi="Arial" w:cs="Arial"/>
+        </w:rPr>
+        <w:t xml:space="preserve"> we dropped all non-numerical data: such as ‘</w:t>
+      </w:r>
+      <w:proofErr w:type="spellStart"/>
+      <w:r>
+        <w:rPr>
+          <w:rFonts w:ascii="Arial" w:hAnsi="Arial" w:cs="Arial"/>
+        </w:rPr>
+        <w:t>track_id</w:t>
+      </w:r>
+      <w:proofErr w:type="spellEnd"/>
+      <w:r>
+        <w:rPr>
+          <w:rFonts w:ascii="Arial" w:hAnsi="Arial" w:cs="Arial"/>
+        </w:rPr>
+        <w:t>’, ‘artists’, ‘</w:t>
+      </w:r>
+      <w:proofErr w:type="spellStart"/>
+      <w:r>
+        <w:rPr>
+          <w:rFonts w:ascii="Arial" w:hAnsi="Arial" w:cs="Arial"/>
+        </w:rPr>
+        <w:t>album_name</w:t>
+      </w:r>
+      <w:proofErr w:type="spellEnd"/>
+      <w:r>
+        <w:rPr>
+          <w:rFonts w:ascii="Arial" w:hAnsi="Arial" w:cs="Arial"/>
+        </w:rPr>
+        <w:t>’, and ‘</w:t>
+      </w:r>
+      <w:proofErr w:type="spellStart"/>
+      <w:r>
+        <w:rPr>
+          <w:rFonts w:ascii="Arial" w:hAnsi="Arial" w:cs="Arial"/>
+        </w:rPr>
+        <w:t>track_name</w:t>
+      </w:r>
+      <w:proofErr w:type="spellEnd"/>
+      <w:r>
+        <w:rPr>
+          <w:rFonts w:ascii="Arial" w:hAnsi="Arial" w:cs="Arial"/>
+        </w:rPr>
+        <w:t>’</w:t>
+      </w:r>
+    </w:p>
+    <w:p>
+      <w:pPr>
+        <w:rPr>
+          <w:rFonts w:ascii="Arial" w:hAnsi="Arial" w:cs="Arial"/>
+          <w:b/>
+          <w:bCs/>
+        </w:rPr>
+      </w:pPr>
+      <w:r>
+        <w:rPr>
+          <w:rFonts w:ascii="Arial" w:hAnsi="Arial" w:cs="Arial"/>
+          <w:b/>
+          <w:bCs/>
+        </w:rPr>
+        <w:t>Encoding:</w:t>
+      </w:r>
+    </w:p>
+    <w:p>
+      <w:pPr>
+        <w:rPr>
+          <w:rFonts w:ascii="Arial" w:hAnsi="Arial" w:cs="Arial"/>
+        </w:rPr>
+      </w:pPr>
+      <w:r>
+        <w:rPr>
+          <w:rFonts w:ascii="Arial" w:hAnsi="Arial" w:cs="Arial"/>
+        </w:rPr>
+        <w:t>We encoded the Binary Variable as float type 0 or 1 variable, for regression and upcoming VIF test</w:t>
+      </w:r>
+    </w:p>
+    <w:p>
+      <w:pPr>
+        <w:rPr>
+          <w:rFonts w:ascii="Arial" w:hAnsi="Arial" w:cs="Arial"/>
+          <w:b/>
+          <w:bCs/>
+        </w:rPr>
+      </w:pPr>
+      <w:r>
+        <w:rPr>
+          <w:rFonts w:ascii="Arial" w:hAnsi="Arial" w:cs="Arial"/>
+          <w:b/>
+          <w:bCs/>
+        </w:rPr>
+        <w:t>Multicollinearity:</w:t>
+      </w:r>
+    </w:p>
+    <w:p>
+      <w:pPr>
+        <w:rPr>
+          <w:rFonts w:ascii="Arial" w:hAnsi="Arial" w:cs="Arial"/>
+        </w:rPr>
+      </w:pPr>
+      <w:r>
+        <w:rPr>
+          <w:rFonts w:ascii="Arial" w:hAnsi="Arial" w:cs="Arial"/>
+        </w:rPr>
+        <w:t xml:space="preserve">Because of the results of our correlation matrix, we decided to run a VIF test on the data before modeling. After running a VIF test on our dataset we found deep multicollinearity concerns with </w:t>
+      </w:r>
+      <w:r>
+        <w:rPr>
+          <w:rFonts w:ascii="Arial" w:hAnsi="Arial" w:cs="Arial"/>
+        </w:rPr>
+        <w:lastRenderedPageBreak/>
+        <w:t>VIF scores exceeding 50. In order to control this, we took 3 steps to strip the concerns from our data:</w:t>
+      </w:r>
+    </w:p>
+    <w:p>
+      <w:pPr>
+        <w:pStyle w:val="ListParagraph"/>
+        <w:numPr>
+          <w:ilvl w:val="0"/>
+          <w:numId w:val="2"/>
+        </w:numPr>
+        <w:rPr>
+          <w:rFonts w:ascii="Arial" w:hAnsi="Arial" w:cs="Arial"/>
+        </w:rPr>
+      </w:pPr>
+      <w:r>
+        <w:rPr>
+          <w:rFonts w:ascii="Arial" w:hAnsi="Arial" w:cs="Arial"/>
+        </w:rPr>
+        <w:t>We removed ‘loudness’ and ‘energy’ as they were both too heavily correlated with other variables</w:t>
+      </w:r>
+    </w:p>
+    <w:p>
+      <w:pPr>
+        <w:pStyle w:val="ListParagraph"/>
+        <w:numPr>
+          <w:ilvl w:val="0"/>
+          <w:numId w:val="2"/>
+        </w:numPr>
+        <w:rPr>
+          <w:rFonts w:ascii="Arial" w:hAnsi="Arial" w:cs="Arial"/>
+        </w:rPr>
+      </w:pPr>
+      <w:r>
+        <w:rPr>
+          <w:rFonts w:ascii="Arial" w:hAnsi="Arial" w:cs="Arial"/>
+        </w:rPr>
+        <w:t>We merged ‘Valence’ and ‘Danceability’ as they were heavily correlated with each other and describe similar concepts. The new variable is simply called (‘</w:t>
+      </w:r>
+      <w:proofErr w:type="spellStart"/>
+      <w:r>
+        <w:rPr>
+          <w:rFonts w:ascii="Arial" w:hAnsi="Arial" w:cs="Arial"/>
+        </w:rPr>
+        <w:t>valence+danceability</w:t>
+      </w:r>
+      <w:proofErr w:type="spellEnd"/>
+      <w:r>
+        <w:rPr>
+          <w:rFonts w:ascii="Arial" w:hAnsi="Arial" w:cs="Arial"/>
+        </w:rPr>
+        <w:t>). We did the same with ‘Tempo’ and ‘</w:t>
+      </w:r>
+      <w:proofErr w:type="spellStart"/>
+      <w:r>
+        <w:rPr>
+          <w:rFonts w:ascii="Arial" w:hAnsi="Arial" w:cs="Arial"/>
+        </w:rPr>
+        <w:t>Time_Signature</w:t>
+      </w:r>
+      <w:proofErr w:type="spellEnd"/>
+      <w:r>
+        <w:rPr>
+          <w:rFonts w:ascii="Arial" w:hAnsi="Arial" w:cs="Arial"/>
+        </w:rPr>
+        <w:t>’, with similar logic we created (</w:t>
+      </w:r>
+      <w:proofErr w:type="spellStart"/>
+      <w:r>
+        <w:rPr>
+          <w:rFonts w:ascii="Arial" w:hAnsi="Arial" w:cs="Arial"/>
+        </w:rPr>
+        <w:t>time_signature+tempo</w:t>
+      </w:r>
+      <w:proofErr w:type="spellEnd"/>
+      <w:r>
+        <w:rPr>
+          <w:rFonts w:ascii="Arial" w:hAnsi="Arial" w:cs="Arial"/>
+        </w:rPr>
+        <w:t xml:space="preserve">). </w:t>
+      </w:r>
+    </w:p>
+    <w:p>
+      <w:pPr>
+        <w:pStyle w:val="ListParagraph"/>
+        <w:numPr>
+          <w:ilvl w:val="0"/>
+          <w:numId w:val="2"/>
+        </w:numPr>
+        <w:rPr>
+          <w:rFonts w:ascii="Arial" w:hAnsi="Arial" w:cs="Arial"/>
+        </w:rPr>
+      </w:pPr>
+      <w:r>
+        <w:rPr>
+          <w:rFonts w:ascii="Arial" w:hAnsi="Arial" w:cs="Arial"/>
+        </w:rPr>
+        <w:t>We centered our data by subtracting the mean from each one of our variables. This handled any structural multicollinearity in our new combination variables</w:t>
+      </w:r>
+    </w:p>
+    <w:p>
+      <w:pPr>
+        <w:rPr>
+          <w:rFonts w:ascii="Arial" w:hAnsi="Arial" w:cs="Arial"/>
+        </w:rPr>
+      </w:pPr>
+      <w:r>
+        <w:rPr>
+          <w:rFonts w:ascii="Arial" w:hAnsi="Arial" w:cs="Arial"/>
+        </w:rPr>
+        <w:t xml:space="preserve">After these changes, all our variables showed satisfactory VIF </w:t>
+      </w:r>
+      <w:proofErr w:type="gramStart"/>
+      <w:r>
+        <w:rPr>
+          <w:rFonts w:ascii="Arial" w:hAnsi="Arial" w:cs="Arial"/>
+        </w:rPr>
+        <w:t>scores</w:t>
+      </w:r>
+      <w:proofErr w:type="gramEnd"/>
+      <w:r>
+        <w:rPr>
+          <w:rFonts w:ascii="Arial" w:hAnsi="Arial" w:cs="Arial"/>
+        </w:rPr>
+        <w:t xml:space="preserve"> and we were ready to model.</w:t>
+      </w:r>
     </w:p>
     <w:p>
       <w:pPr>
@@ -1325,8 +1592,100 @@
       </w:rPr>
     </w:lvl>
   </w:abstractNum>
+  <w:abstractNum w:abstractNumId="1" w15:restartNumberingAfterBreak="0">
+    <w:nsid w:val="54D119DE"/>
+    <w:multiLevelType w:val="hybridMultilevel"/>
+    <w:tmpl w:val="ECD66AE6"/>
+    <w:lvl w:ilvl="0" w:tplc="0409000F">
+      <w:start w:val="1"/>
+      <w:numFmt w:val="decimal"/>
+      <w:lvlText w:val="%1."/>
+      <w:lvlJc w:val="left"/>
+      <w:pPr>
+        <w:ind w:left="720" w:hanging="360"/>
+      </w:pPr>
+      <w:rPr>
+        <w:rFonts w:hint="default"/>
+      </w:rPr>
+    </w:lvl>
+    <w:lvl w:ilvl="1" w:tplc="04090019" w:tentative="1">
+      <w:start w:val="1"/>
+      <w:numFmt w:val="lowerLetter"/>
+      <w:lvlText w:val="%2."/>
+      <w:lvlJc w:val="left"/>
+      <w:pPr>
+        <w:ind w:left="1440" w:hanging="360"/>
+      </w:pPr>
+    </w:lvl>
+    <w:lvl w:ilvl="2" w:tplc="0409001B" w:tentative="1">
+      <w:start w:val="1"/>
+      <w:numFmt w:val="lowerRoman"/>
+      <w:lvlText w:val="%3."/>
+      <w:lvlJc w:val="right"/>
+      <w:pPr>
+        <w:ind w:left="2160" w:hanging="180"/>
+      </w:pPr>
+    </w:lvl>
+    <w:lvl w:ilvl="3" w:tplc="0409000F" w:tentative="1">
+      <w:start w:val="1"/>
+      <w:numFmt w:val="decimal"/>
+      <w:lvlText w:val="%4."/>
+      <w:lvlJc w:val="left"/>
+      <w:pPr>
+        <w:ind w:left="2880" w:hanging="360"/>
+      </w:pPr>
+    </w:lvl>
+    <w:lvl w:ilvl="4" w:tplc="04090019" w:tentative="1">
+      <w:start w:val="1"/>
+      <w:numFmt w:val="lowerLetter"/>
+      <w:lvlText w:val="%5."/>
+      <w:lvlJc w:val="left"/>
+      <w:pPr>
+        <w:ind w:left="3600" w:hanging="360"/>
+      </w:pPr>
+    </w:lvl>
+    <w:lvl w:ilvl="5" w:tplc="0409001B" w:tentative="1">
+      <w:start w:val="1"/>
+      <w:numFmt w:val="lowerRoman"/>
+      <w:lvlText w:val="%6."/>
+      <w:lvlJc w:val="right"/>
+      <w:pPr>
+        <w:ind w:left="4320" w:hanging="180"/>
+      </w:pPr>
+    </w:lvl>
+    <w:lvl w:ilvl="6" w:tplc="0409000F" w:tentative="1">
+      <w:start w:val="1"/>
+      <w:numFmt w:val="decimal"/>
+      <w:lvlText w:val="%7."/>
+      <w:lvlJc w:val="left"/>
+      <w:pPr>
+        <w:ind w:left="5040" w:hanging="360"/>
+      </w:pPr>
+    </w:lvl>
+    <w:lvl w:ilvl="7" w:tplc="04090019" w:tentative="1">
+      <w:start w:val="1"/>
+      <w:numFmt w:val="lowerLetter"/>
+      <w:lvlText w:val="%8."/>
+      <w:lvlJc w:val="left"/>
+      <w:pPr>
+        <w:ind w:left="5760" w:hanging="360"/>
+      </w:pPr>
+    </w:lvl>
+    <w:lvl w:ilvl="8" w:tplc="0409001B" w:tentative="1">
+      <w:start w:val="1"/>
+      <w:numFmt w:val="lowerRoman"/>
+      <w:lvlText w:val="%9."/>
+      <w:lvlJc w:val="right"/>
+      <w:pPr>
+        <w:ind w:left="6480" w:hanging="180"/>
+      </w:pPr>
+    </w:lvl>
+  </w:abstractNum>
   <w:num w:numId="1" w16cid:durableId="548882340">
     <w:abstractNumId w:val="0"/>
+  </w:num>
+  <w:num w:numId="2" w16cid:durableId="2088841225">
+    <w:abstractNumId w:val="1"/>
   </w:num>
 </w:numbering>
 </file>
@@ -1938,6 +2297,17 @@
       <w:szCs w:val="24"/>
     </w:rPr>
   </w:style>
+  <w:style w:type="paragraph" w:styleId="ListParagraph">
+    <w:name w:val="List Paragraph"/>
+    <w:basedOn w:val="Normal"/>
+    <w:uiPriority w:val="34"/>
+    <w:qFormat/>
+    <w:rsid w:val="008A3593"/>
+    <w:pPr>
+      <w:ind w:left="720"/>
+      <w:contextualSpacing/>
+    </w:pPr>
+  </w:style>
 </w:styles>
 </file>
 

</xml_diff>

<commit_message>
Update Spotify Tracks Dataset Report.docx
</commit_message>
<xml_diff>
--- a/Spotify Tracks Dataset Report.docx
+++ b/Spotify Tracks Dataset Report.docx
@@ -266,7 +266,6 @@
         </w:rPr>
         <w:t xml:space="preserve"> The artists' names who performed the track. If there is more than one artist, they are separated by </w:t>
       </w:r>
-      <w:proofErr w:type="gramStart"/>
       <w:r>
         <w:rPr>
           <w:rFonts w:ascii="Arial" w:eastAsia="Times New Roman" w:hAnsi="Arial" w:cs="Arial"/>
@@ -274,7 +273,6 @@
         </w:rPr>
         <w:t>a;</w:t>
       </w:r>
-      <w:proofErr w:type="gramEnd"/>
     </w:p>
     <w:p>
       <w:pPr>
@@ -363,23 +361,7 @@
           <w:rFonts w:ascii="Arial" w:eastAsia="Times New Roman" w:hAnsi="Arial" w:cs="Arial"/>
           <w:color w:val="000000"/>
         </w:rPr>
-        <w:t> The popularity of a track is a value between 0 and 100, with 100 being the most popular. The popularity is calculated by algorithm and is based, in the most part, on the total number of plays the track has had and how recent those plays are. Generally speaking, songs that are being played a lot now will have a higher popularity than songs that were played a lot in the past. Duplicate tracks (</w:t>
-      </w:r>
-      <w:proofErr w:type="gramStart"/>
-      <w:r>
-        <w:rPr>
-          <w:rFonts w:ascii="Arial" w:eastAsia="Times New Roman" w:hAnsi="Arial" w:cs="Arial"/>
-          <w:color w:val="000000"/>
-        </w:rPr>
-        <w:t>e.g.</w:t>
-      </w:r>
-      <w:proofErr w:type="gramEnd"/>
-      <w:r>
-        <w:rPr>
-          <w:rFonts w:ascii="Arial" w:eastAsia="Times New Roman" w:hAnsi="Arial" w:cs="Arial"/>
-          <w:color w:val="000000"/>
-        </w:rPr>
-        <w:t xml:space="preserve"> the same track from a single and an album) are rated independently. Artist and album popularity is derived mathematically from track popularity.</w:t>
+        <w:t> The popularity of a track is a value between 0 and 100, with 100 being the most popular. The popularity is calculated by algorithm and is based, in the most part, on the total number of plays the track has had and how recent those plays are. Generally speaking, songs that are being played a lot now will have a higher popularity than songs that were played a lot in the past. Duplicate tracks (e.g. the same track from a single and an album) are rated independently. Artist and album popularity is derived mathematically from track popularity.</w:t>
       </w:r>
     </w:p>
     <w:p>
@@ -544,23 +526,7 @@
           <w:rFonts w:ascii="Arial" w:eastAsia="Times New Roman" w:hAnsi="Arial" w:cs="Arial"/>
           <w:color w:val="000000"/>
         </w:rPr>
-        <w:t xml:space="preserve"> The key the track is in. Integers map to pitches using standard Pitch Class notation. </w:t>
-      </w:r>
-      <w:proofErr w:type="gramStart"/>
-      <w:r>
-        <w:rPr>
-          <w:rFonts w:ascii="Arial" w:eastAsia="Times New Roman" w:hAnsi="Arial" w:cs="Arial"/>
-          <w:color w:val="000000"/>
-        </w:rPr>
-        <w:t>E.g.</w:t>
-      </w:r>
-      <w:proofErr w:type="gramEnd"/>
-      <w:r>
-        <w:rPr>
-          <w:rFonts w:ascii="Arial" w:eastAsia="Times New Roman" w:hAnsi="Arial" w:cs="Arial"/>
-          <w:color w:val="000000"/>
-        </w:rPr>
-        <w:t xml:space="preserve"> 0 = C, 1 = C♯/D</w:t>
+        <w:t> The key the track is in. Integers map to pitches using standard Pitch Class notation. E.g. 0 = C, 1 = C♯/D</w:t>
       </w:r>
       <w:r>
         <w:rPr>
@@ -963,6 +929,75 @@
       <w:pPr>
         <w:rPr>
           <w:rFonts w:ascii="Arial" w:hAnsi="Arial" w:cs="Arial"/>
+          <w:b/>
+          <w:bCs/>
+        </w:rPr>
+      </w:pPr>
+      <w:r>
+        <w:rPr>
+          <w:rFonts w:ascii="Arial" w:hAnsi="Arial" w:cs="Arial"/>
+          <w:b/>
+          <w:bCs/>
+        </w:rPr>
+        <w:t>Cleaning the Data:</w:t>
+      </w:r>
+    </w:p>
+    <w:p>
+      <w:pPr>
+        <w:rPr>
+          <w:rFonts w:ascii="Arial" w:hAnsi="Arial" w:cs="Arial"/>
+        </w:rPr>
+      </w:pPr>
+      <w:r>
+        <w:rPr>
+          <w:rFonts w:ascii="Arial" w:hAnsi="Arial" w:cs="Arial"/>
+        </w:rPr>
+        <w:t>This is a very clean dataset with no null values, so no null value handling was required.</w:t>
+      </w:r>
+    </w:p>
+    <w:p>
+      <w:pPr>
+        <w:rPr>
+          <w:rFonts w:ascii="Arial" w:hAnsi="Arial" w:cs="Arial"/>
+          <w:u w:val="single"/>
+        </w:rPr>
+      </w:pPr>
+    </w:p>
+    <w:p>
+      <w:pPr>
+        <w:rPr>
+          <w:rFonts w:ascii="Arial" w:hAnsi="Arial" w:cs="Arial"/>
+          <w:u w:val="single"/>
+        </w:rPr>
+      </w:pPr>
+      <w:r>
+        <w:rPr>
+          <w:rFonts w:ascii="Arial" w:hAnsi="Arial" w:cs="Arial"/>
+          <w:u w:val="single"/>
+        </w:rPr>
+        <w:t>FOR MODELING</w:t>
+      </w:r>
+      <w:r>
+        <w:rPr>
+          <w:rFonts w:ascii="Arial" w:hAnsi="Arial" w:cs="Arial"/>
+          <w:u w:val="single"/>
+        </w:rPr>
+        <w:t xml:space="preserve"> PHASE</w:t>
+      </w:r>
+      <w:r>
+        <w:rPr>
+          <w:rFonts w:ascii="Arial" w:hAnsi="Arial" w:cs="Arial"/>
+          <w:u w:val="single"/>
+        </w:rPr>
+        <w:t>:</w:t>
+      </w:r>
+    </w:p>
+    <w:p>
+      <w:pPr>
+        <w:rPr>
+          <w:rFonts w:ascii="Arial" w:hAnsi="Arial" w:cs="Arial"/>
+          <w:b/>
+          <w:bCs/>
         </w:rPr>
       </w:pPr>
       <w:r>
@@ -984,16 +1019,14 @@
         <w:rPr>
           <w:rFonts w:ascii="Arial" w:hAnsi="Arial" w:cs="Arial"/>
         </w:rPr>
-        <w:t xml:space="preserve">Since our SMART question was more focused on the inherent qualities of the music in </w:t>
-      </w:r>
-      <w:proofErr w:type="gramStart"/>
-      <w:r>
-        <w:rPr>
-          <w:rFonts w:ascii="Arial" w:hAnsi="Arial" w:cs="Arial"/>
-        </w:rPr>
-        <w:t>regression</w:t>
-      </w:r>
-      <w:proofErr w:type="gramEnd"/>
+        <w:t>Since our SMART question was more focused on the inherent qualities of the music in regression</w:t>
+      </w:r>
+      <w:r>
+        <w:rPr>
+          <w:rFonts w:ascii="Arial" w:hAnsi="Arial" w:cs="Arial"/>
+        </w:rPr>
+        <w:t>, before building our models,</w:t>
+      </w:r>
       <w:r>
         <w:rPr>
           <w:rFonts w:ascii="Arial" w:hAnsi="Arial" w:cs="Arial"/>
@@ -1047,6 +1080,51 @@
       <w:pPr>
         <w:rPr>
           <w:rFonts w:ascii="Arial" w:hAnsi="Arial" w:cs="Arial"/>
+          <w:i/>
+          <w:iCs/>
+        </w:rPr>
+      </w:pPr>
+      <w:r>
+        <w:rPr>
+          <w:rFonts w:ascii="Arial" w:hAnsi="Arial" w:cs="Arial"/>
+          <w:i/>
+          <w:iCs/>
+        </w:rPr>
+        <w:t>Note:</w:t>
+      </w:r>
+    </w:p>
+    <w:p>
+      <w:pPr>
+        <w:rPr>
+          <w:rFonts w:ascii="Arial" w:hAnsi="Arial" w:cs="Arial"/>
+          <w:i/>
+          <w:iCs/>
+        </w:rPr>
+      </w:pPr>
+      <w:r>
+        <w:rPr>
+          <w:rFonts w:ascii="Arial" w:hAnsi="Arial" w:cs="Arial"/>
+        </w:rPr>
+        <w:lastRenderedPageBreak/>
+        <w:t xml:space="preserve">The artist variable would have been interesting to use, but sadly it was coded in a way that listed artist collaborations as separate artists and had no way to account for different artists with the same name. This would have required a lot of work that was outside the scope of our initial SMART </w:t>
+      </w:r>
+      <w:r>
+        <w:rPr>
+          <w:rFonts w:ascii="Arial" w:hAnsi="Arial" w:cs="Arial"/>
+        </w:rPr>
+        <w:t>question but</w:t>
+      </w:r>
+      <w:r>
+        <w:rPr>
+          <w:rFonts w:ascii="Arial" w:hAnsi="Arial" w:cs="Arial"/>
+        </w:rPr>
+        <w:t xml:space="preserve"> would be great for future inquiry.</w:t>
+      </w:r>
+    </w:p>
+    <w:p>
+      <w:pPr>
+        <w:rPr>
+          <w:rFonts w:ascii="Arial" w:hAnsi="Arial" w:cs="Arial"/>
           <w:b/>
           <w:bCs/>
         </w:rPr>
@@ -1100,14 +1178,7 @@
         <w:rPr>
           <w:rFonts w:ascii="Arial" w:hAnsi="Arial" w:cs="Arial"/>
         </w:rPr>
-        <w:t xml:space="preserve">Because of the results of our correlation matrix, we decided to run a VIF test on the data before modeling. After running a VIF test on our dataset we found deep multicollinearity concerns with </w:t>
-      </w:r>
-      <w:r>
-        <w:rPr>
-          <w:rFonts w:ascii="Arial" w:hAnsi="Arial" w:cs="Arial"/>
-        </w:rPr>
-        <w:lastRenderedPageBreak/>
-        <w:t>VIF scores exceeding 50. In order to control this, we took 3 steps to strip the concerns from our data:</w:t>
+        <w:t>Because of the results of our correlation matrix, we decided to run a VIF test on the data before modeling. After running a VIF test on our dataset we found deep multicollinearity concerns with VIF scores exceeding 50. In order to control this, we took 3 steps to strip the concerns from our data:</w:t>
       </w:r>
     </w:p>
     <w:p>
@@ -1216,21 +1287,7 @@
         <w:rPr>
           <w:rFonts w:ascii="Arial" w:hAnsi="Arial" w:cs="Arial"/>
         </w:rPr>
-        <w:t xml:space="preserve">After these changes, all our variables showed satisfactory VIF </w:t>
-      </w:r>
-      <w:proofErr w:type="gramStart"/>
-      <w:r>
-        <w:rPr>
-          <w:rFonts w:ascii="Arial" w:hAnsi="Arial" w:cs="Arial"/>
-        </w:rPr>
-        <w:t>scores</w:t>
-      </w:r>
-      <w:proofErr w:type="gramEnd"/>
-      <w:r>
-        <w:rPr>
-          <w:rFonts w:ascii="Arial" w:hAnsi="Arial" w:cs="Arial"/>
-        </w:rPr>
-        <w:t xml:space="preserve"> and we were ready to model.</w:t>
+        <w:t>After these changes, all our variables showed satisfactory VIF scores and we were ready to model.</w:t>
       </w:r>
     </w:p>
     <w:p>
@@ -1361,6 +1418,13 @@
           <w:rFonts w:ascii="Arial" w:hAnsi="Arial" w:cs="Arial"/>
         </w:rPr>
       </w:pPr>
+    </w:p>
+    <w:p>
+      <w:pPr>
+        <w:rPr>
+          <w:rFonts w:ascii="Arial" w:hAnsi="Arial" w:cs="Arial"/>
+        </w:rPr>
+      </w:pPr>
       <w:r>
         <w:rPr>
           <w:rFonts w:ascii="Arial" w:hAnsi="Arial" w:cs="Arial"/>
@@ -1428,6 +1492,93 @@
           <w:szCs w:val="36"/>
         </w:rPr>
         <w:lastRenderedPageBreak/>
+        <w:t>Correlation Plot (Pre-Modeling Cleaning)</w:t>
+      </w:r>
+    </w:p>
+    <w:p>
+      <w:pPr>
+        <w:rPr>
+          <w:rFonts w:ascii="Arial" w:hAnsi="Arial" w:cs="Arial"/>
+          <w:b/>
+          <w:bCs/>
+          <w:sz w:val="36"/>
+          <w:szCs w:val="36"/>
+        </w:rPr>
+      </w:pPr>
+      <w:r>
+        <w:rPr>
+          <w:rFonts w:ascii="Arial" w:hAnsi="Arial" w:cs="Arial"/>
+          <w:b/>
+          <w:bCs/>
+          <w:sz w:val="36"/>
+          <w:szCs w:val="36"/>
+        </w:rPr>
+        <w:drawing>
+          <wp:inline distT="0" distB="0" distL="0" distR="0" wp14:anchorId="6FABF9EE" wp14:editId="353CA8D3">
+            <wp:extent cx="5943600" cy="3491230"/>
+            <wp:effectExtent l="0" t="0" r="0" b="0"/>
+            <wp:docPr id="1" name="Picture 1" descr="Chart, treemap chart&#10;&#10;Description automatically generated"/>
+            <wp:cNvGraphicFramePr>
+              <a:graphicFrameLocks xmlns:a="http://schemas.openxmlformats.org/drawingml/2006/main" noChangeAspect="1"/>
+            </wp:cNvGraphicFramePr>
+            <a:graphic xmlns:a="http://schemas.openxmlformats.org/drawingml/2006/main">
+              <a:graphicData uri="http://schemas.openxmlformats.org/drawingml/2006/picture">
+                <pic:pic xmlns:pic="http://schemas.openxmlformats.org/drawingml/2006/picture">
+                  <pic:nvPicPr>
+                    <pic:cNvPr id="1" name="Picture 1" descr="Chart, treemap chart&#10;&#10;Description automatically generated"/>
+                    <pic:cNvPicPr/>
+                  </pic:nvPicPr>
+                  <pic:blipFill>
+                    <a:blip r:embed="rId8"/>
+                    <a:stretch>
+                      <a:fillRect/>
+                    </a:stretch>
+                  </pic:blipFill>
+                  <pic:spPr>
+                    <a:xfrm>
+                      <a:off x="0" y="0"/>
+                      <a:ext cx="5943600" cy="3491230"/>
+                    </a:xfrm>
+                    <a:prstGeom prst="rect">
+                      <a:avLst/>
+                    </a:prstGeom>
+                  </pic:spPr>
+                </pic:pic>
+              </a:graphicData>
+            </a:graphic>
+          </wp:inline>
+        </w:drawing>
+      </w:r>
+    </w:p>
+    <w:p>
+      <w:pPr>
+        <w:rPr>
+          <w:rFonts w:ascii="Arial" w:hAnsi="Arial" w:cs="Arial"/>
+          <w:b/>
+          <w:bCs/>
+          <w:sz w:val="36"/>
+          <w:szCs w:val="36"/>
+        </w:rPr>
+      </w:pPr>
+    </w:p>
+    <w:p>
+      <w:pPr>
+        <w:rPr>
+          <w:rFonts w:ascii="Arial" w:hAnsi="Arial" w:cs="Arial"/>
+          <w:b/>
+          <w:bCs/>
+          <w:sz w:val="36"/>
+          <w:szCs w:val="36"/>
+        </w:rPr>
+      </w:pPr>
+      <w:r>
+        <w:rPr>
+          <w:rFonts w:ascii="Arial" w:hAnsi="Arial" w:cs="Arial"/>
+          <w:b/>
+          <w:bCs/>
+          <w:sz w:val="36"/>
+          <w:szCs w:val="36"/>
+        </w:rPr>
         <w:t>Statistical Modelling</w:t>
       </w:r>
     </w:p>

</xml_diff>